<commit_message>
sensores cmos y 4k
</commit_message>
<xml_diff>
--- a/INVESTIGACION/Investigación.docx
+++ b/INVESTIGACION/Investigación.docx
@@ -3796,6 +3796,1681 @@
           <w:lang w:val="es-ES"/>
         </w:rPr>
       </w:pPr>
+      <w:proofErr w:type="spellStart"/>
+      <w:r>
+        <w:rPr>
+          <w:b/>
+          <w:bCs/>
+          <w:lang w:val="es-ES"/>
+        </w:rPr>
+        <w:t>Huawei</w:t>
+      </w:r>
+      <w:proofErr w:type="spellEnd"/>
+      <w:r>
+        <w:rPr>
+          <w:b/>
+          <w:bCs/>
+          <w:lang w:val="es-ES"/>
+        </w:rPr>
+        <w:t xml:space="preserve"> </w:t>
+      </w:r>
+      <w:r>
+        <w:rPr>
+          <w:b/>
+          <w:bCs/>
+          <w:lang w:val="es-ES"/>
+        </w:rPr>
+        <w:t>Mate 8</w:t>
+      </w:r>
+      <w:r>
+        <w:rPr>
+          <w:lang w:val="es-ES"/>
+        </w:rPr>
+        <w:t> integra un sensor fabricado por </w:t>
+      </w:r>
+      <w:r>
+        <w:rPr>
+          <w:b/>
+          <w:bCs/>
+          <w:lang w:val="es-ES"/>
+        </w:rPr>
+        <w:t>Sony</w:t>
+      </w:r>
+      <w:r>
+        <w:rPr>
+          <w:lang w:val="es-ES"/>
+        </w:rPr>
+        <w:t> con resolución máxima de 16 megapíxeles. Este objetivo de tipo </w:t>
+      </w:r>
+      <w:r>
+        <w:rPr>
+          <w:b/>
+          <w:bCs/>
+          <w:lang w:val="es-ES"/>
+        </w:rPr>
+        <w:t>BSI CMOS</w:t>
+      </w:r>
+      <w:r>
+        <w:rPr>
+          <w:lang w:val="es-ES"/>
+        </w:rPr>
+        <w:t> dispone de una apertura de</w:t>
+      </w:r>
+      <w:r>
+        <w:rPr>
+          <w:b/>
+          <w:bCs/>
+          <w:lang w:val="es-ES"/>
+        </w:rPr>
+        <w:t> f/2.0</w:t>
+      </w:r>
+      <w:r>
+        <w:rPr>
+          <w:lang w:val="es-ES"/>
+        </w:rPr>
+        <w:t>. Lo que es importante tener en cuenta, es que si capturamos fotos de</w:t>
+      </w:r>
+      <w:r>
+        <w:rPr>
+          <w:b/>
+          <w:bCs/>
+          <w:lang w:val="es-ES"/>
+        </w:rPr>
+        <w:t xml:space="preserve"> 16 </w:t>
+      </w:r>
+      <w:proofErr w:type="spellStart"/>
+      <w:r>
+        <w:rPr>
+          <w:b/>
+          <w:bCs/>
+          <w:lang w:val="es-ES"/>
+        </w:rPr>
+        <w:t>megapíxeles</w:t>
+      </w:r>
+      <w:r>
+        <w:rPr>
+          <w:lang w:val="es-ES"/>
+        </w:rPr>
+        <w:t>será</w:t>
+      </w:r>
+      <w:proofErr w:type="spellEnd"/>
+      <w:r>
+        <w:rPr>
+          <w:lang w:val="es-ES"/>
+        </w:rPr>
+        <w:t xml:space="preserve"> con formato cuadrado de 4:3, mientras que si lo hacemos con formato panorámico habrá que bajar hasta los 12 megapíxeles.</w:t>
+      </w:r>
+    </w:p>
+    <w:p>
+      <w:pPr>
+        <w:rPr>
+          <w:lang w:val="es-ES"/>
+        </w:rPr>
+      </w:pPr>
+      <w:r>
+        <w:rPr>
+          <w:lang w:val="es-ES"/>
+        </w:rPr>
+        <w:t>Esta cámara cuenta con la ayuda de la </w:t>
+      </w:r>
+      <w:r>
+        <w:rPr>
+          <w:b/>
+          <w:bCs/>
+          <w:lang w:val="es-ES"/>
+        </w:rPr>
+        <w:t>estabilización óptica de imagen inteligente (Smart OIS),</w:t>
+      </w:r>
+      <w:r>
+        <w:rPr>
+          <w:lang w:val="es-ES"/>
+        </w:rPr>
+        <w:t> capaz de eliminar la vibración de las imágenes y analizar el lugar para establecer unos niveles de iluminación idóneos. Por su parte, dispone de cinco modos rápidos para acceder a las distintas funciones de la cama. Una de las más demandas es la función</w:t>
+      </w:r>
+      <w:r>
+        <w:rPr>
+          <w:b/>
+          <w:bCs/>
+          <w:lang w:val="es-ES"/>
+        </w:rPr>
+        <w:t> “Belleza”, </w:t>
+      </w:r>
+      <w:r>
+        <w:rPr>
+          <w:lang w:val="es-ES"/>
+        </w:rPr>
+        <w:t>dirigida, sobre todo, a los amantes de los retratos. Lo que consigue este modo es suavizar los gestos de la cara y mejorar el colorido para que luzcamos mucho más guapos. También encontraremos diferentes filtros o modos avanzados</w:t>
+      </w:r>
+      <w:r>
+        <w:rPr>
+          <w:b/>
+          <w:bCs/>
+          <w:lang w:val="es-ES"/>
+        </w:rPr>
+        <w:t xml:space="preserve"> (HDR, marca de agua, Cámara lenta, profesional, </w:t>
+      </w:r>
+      <w:proofErr w:type="spellStart"/>
+      <w:r>
+        <w:rPr>
+          <w:b/>
+          <w:bCs/>
+          <w:lang w:val="es-ES"/>
+        </w:rPr>
+        <w:t>Supernoche</w:t>
+      </w:r>
+      <w:proofErr w:type="spellEnd"/>
+      <w:r>
+        <w:rPr>
+          <w:b/>
+          <w:bCs/>
+          <w:lang w:val="es-ES"/>
+        </w:rPr>
+        <w:t>…).</w:t>
+      </w:r>
+      <w:r>
+        <w:rPr>
+          <w:lang w:val="es-ES"/>
+        </w:rPr>
+        <w:t xml:space="preserve"> Mencionar </w:t>
+      </w:r>
+      <w:proofErr w:type="spellStart"/>
+      <w:r>
+        <w:rPr>
+          <w:lang w:val="es-ES"/>
+        </w:rPr>
+        <w:t>ademas</w:t>
+      </w:r>
+      <w:proofErr w:type="spellEnd"/>
+      <w:r>
+        <w:rPr>
+          <w:lang w:val="es-ES"/>
+        </w:rPr>
+        <w:t>, que la cámara del </w:t>
+      </w:r>
+      <w:r>
+        <w:rPr>
+          <w:b/>
+          <w:bCs/>
+          <w:lang w:val="es-ES"/>
+        </w:rPr>
+        <w:t>Mate 8</w:t>
+      </w:r>
+      <w:r>
+        <w:rPr>
+          <w:lang w:val="es-ES"/>
+        </w:rPr>
+        <w:t> es capaz de grabar vídeos</w:t>
+      </w:r>
+      <w:r>
+        <w:rPr>
+          <w:b/>
+          <w:bCs/>
+          <w:lang w:val="es-ES"/>
+        </w:rPr>
+        <w:t> con una resolución máxima Full HD a 60fps.</w:t>
+      </w:r>
+    </w:p>
+    <w:p>
+      <w:pPr>
+        <w:rPr>
+          <w:lang w:val="es-ES"/>
+        </w:rPr>
+      </w:pPr>
+    </w:p>
+    <w:p>
+      <w:pPr>
+        <w:rPr>
+          <w:lang w:val="es-ES"/>
+        </w:rPr>
+      </w:pPr>
+    </w:p>
+    <w:p>
+      <w:pPr>
+        <w:rPr>
+          <w:lang w:val="es-ES"/>
+        </w:rPr>
+      </w:pPr>
+    </w:p>
+    <w:p>
+      <w:pPr>
+        <w:rPr>
+          <w:b/>
+          <w:bCs/>
+          <w:lang w:val="es-ES"/>
+        </w:rPr>
+      </w:pPr>
+      <w:r>
+        <w:rPr>
+          <w:lang w:val="es-ES"/>
+        </w:rPr>
+        <w:t>El </w:t>
+      </w:r>
+      <w:r>
+        <w:rPr>
+          <w:b/>
+          <w:bCs/>
+          <w:lang w:val="es-ES"/>
+        </w:rPr>
+        <w:t xml:space="preserve">Sony </w:t>
+      </w:r>
+      <w:proofErr w:type="spellStart"/>
+      <w:r>
+        <w:rPr>
+          <w:b/>
+          <w:bCs/>
+          <w:lang w:val="es-ES"/>
+        </w:rPr>
+        <w:t>Xperia</w:t>
+      </w:r>
+      <w:proofErr w:type="spellEnd"/>
+      <w:r>
+        <w:rPr>
+          <w:b/>
+          <w:bCs/>
+          <w:lang w:val="es-ES"/>
+        </w:rPr>
+        <w:t xml:space="preserve"> X Performance</w:t>
+      </w:r>
+      <w:r>
+        <w:rPr>
+          <w:lang w:val="es-ES"/>
+        </w:rPr>
+        <w:t> alcanza un</w:t>
+      </w:r>
+      <w:r>
+        <w:rPr>
+          <w:b/>
+          <w:bCs/>
+          <w:lang w:val="es-ES"/>
+        </w:rPr>
+        <w:t> ISO máximo de 12.800</w:t>
+      </w:r>
+      <w:r>
+        <w:rPr>
+          <w:lang w:val="es-ES"/>
+        </w:rPr>
+        <w:t>, lo que nos ayudará a capturar fotos luminosas en condiciones de poca luz. Como ocurre en otros modelos de gama alta de la marca, este objetivo es capaz de grabar </w:t>
+      </w:r>
+      <w:r>
+        <w:rPr>
+          <w:b/>
+          <w:bCs/>
+          <w:lang w:val="es-ES"/>
+        </w:rPr>
+        <w:t>vídeo en ultra alta resolución 4K (3.840 x 2.160 píxeles).</w:t>
+      </w:r>
+    </w:p>
+    <w:p>
+      <w:pPr>
+        <w:rPr>
+          <w:b/>
+          <w:bCs/>
+          <w:lang w:val="es-ES"/>
+        </w:rPr>
+      </w:pPr>
+    </w:p>
+    <w:p>
+      <w:pPr>
+        <w:rPr>
+          <w:b/>
+          <w:bCs/>
+          <w:lang w:val="es-ES"/>
+        </w:rPr>
+      </w:pPr>
+    </w:p>
+    <w:p>
+      <w:pPr>
+        <w:rPr>
+          <w:b/>
+          <w:bCs/>
+          <w:lang w:val="es-ES"/>
+        </w:rPr>
+      </w:pPr>
+      <w:r>
+        <w:rPr>
+          <w:b/>
+          <w:bCs/>
+          <w:lang w:val="es-ES"/>
+        </w:rPr>
+        <w:t>Tabla comparativa de cámaras</w:t>
+      </w:r>
+    </w:p>
+    <w:tbl>
+      <w:tblPr>
+        <w:tblW w:w="5000" w:type="pct"/>
+        <w:tblBorders>
+          <w:top w:val="outset" w:sz="6" w:space="0" w:color="auto"/>
+          <w:left w:val="outset" w:sz="6" w:space="0" w:color="auto"/>
+          <w:bottom w:val="outset" w:sz="6" w:space="0" w:color="auto"/>
+          <w:right w:val="outset" w:sz="6" w:space="0" w:color="auto"/>
+        </w:tblBorders>
+        <w:shd w:val="clear" w:color="auto" w:fill="FFFFFF"/>
+        <w:tblCellMar>
+          <w:left w:w="0" w:type="dxa"/>
+          <w:right w:w="0" w:type="dxa"/>
+        </w:tblCellMar>
+        <w:tblLook w:val="04A0" w:firstRow="1" w:lastRow="0" w:firstColumn="1" w:lastColumn="0" w:noHBand="0" w:noVBand="1"/>
+      </w:tblPr>
+      <w:tblGrid>
+        <w:gridCol w:w="1319"/>
+        <w:gridCol w:w="1416"/>
+        <w:gridCol w:w="1235"/>
+        <w:gridCol w:w="1327"/>
+        <w:gridCol w:w="1812"/>
+        <w:gridCol w:w="1509"/>
+      </w:tblGrid>
+      <w:tr>
+        <w:tc>
+          <w:tcPr>
+            <w:tcW w:w="1250" w:type="pct"/>
+            <w:tcBorders>
+              <w:top w:val="outset" w:sz="6" w:space="0" w:color="auto"/>
+              <w:left w:val="outset" w:sz="6" w:space="0" w:color="auto"/>
+              <w:bottom w:val="outset" w:sz="6" w:space="0" w:color="auto"/>
+              <w:right w:val="outset" w:sz="6" w:space="0" w:color="auto"/>
+            </w:tcBorders>
+            <w:shd w:val="clear" w:color="auto" w:fill="E6E6E6"/>
+            <w:tcMar>
+              <w:top w:w="60" w:type="dxa"/>
+              <w:left w:w="60" w:type="dxa"/>
+              <w:bottom w:w="60" w:type="dxa"/>
+              <w:right w:w="60" w:type="dxa"/>
+            </w:tcMar>
+            <w:hideMark/>
+          </w:tcPr>
+          <w:p>
+            <w:pPr>
+              <w:rPr>
+                <w:lang w:val="es-ES"/>
+              </w:rPr>
+            </w:pPr>
+            <w:r>
+              <w:rPr>
+                <w:b/>
+                <w:bCs/>
+                <w:lang w:val="es-ES"/>
+              </w:rPr>
+              <w:t>MODELO</w:t>
+            </w:r>
+          </w:p>
+        </w:tc>
+        <w:tc>
+          <w:tcPr>
+            <w:tcW w:w="750" w:type="pct"/>
+            <w:tcBorders>
+              <w:top w:val="outset" w:sz="6" w:space="0" w:color="auto"/>
+              <w:left w:val="outset" w:sz="6" w:space="0" w:color="auto"/>
+              <w:bottom w:val="outset" w:sz="6" w:space="0" w:color="auto"/>
+              <w:right w:val="outset" w:sz="6" w:space="0" w:color="auto"/>
+            </w:tcBorders>
+            <w:shd w:val="clear" w:color="auto" w:fill="FFFFFF"/>
+            <w:tcMar>
+              <w:top w:w="60" w:type="dxa"/>
+              <w:left w:w="60" w:type="dxa"/>
+              <w:bottom w:w="60" w:type="dxa"/>
+              <w:right w:w="60" w:type="dxa"/>
+            </w:tcMar>
+            <w:hideMark/>
+          </w:tcPr>
+          <w:p>
+            <w:pPr>
+              <w:rPr>
+                <w:lang w:val="es-ES"/>
+              </w:rPr>
+            </w:pPr>
+            <w:r>
+              <w:rPr>
+                <w:b/>
+                <w:bCs/>
+                <w:lang w:val="es-ES"/>
+              </w:rPr>
+              <w:t>RESOLUCIÓN</w:t>
+            </w:r>
+          </w:p>
+        </w:tc>
+        <w:tc>
+          <w:tcPr>
+            <w:tcW w:w="750" w:type="pct"/>
+            <w:tcBorders>
+              <w:top w:val="outset" w:sz="6" w:space="0" w:color="auto"/>
+              <w:left w:val="outset" w:sz="6" w:space="0" w:color="auto"/>
+              <w:bottom w:val="outset" w:sz="6" w:space="0" w:color="auto"/>
+              <w:right w:val="outset" w:sz="6" w:space="0" w:color="auto"/>
+            </w:tcBorders>
+            <w:shd w:val="clear" w:color="auto" w:fill="E6E6E6"/>
+            <w:tcMar>
+              <w:top w:w="60" w:type="dxa"/>
+              <w:left w:w="60" w:type="dxa"/>
+              <w:bottom w:w="60" w:type="dxa"/>
+              <w:right w:w="60" w:type="dxa"/>
+            </w:tcMar>
+            <w:hideMark/>
+          </w:tcPr>
+          <w:p>
+            <w:pPr>
+              <w:rPr>
+                <w:lang w:val="es-ES"/>
+              </w:rPr>
+            </w:pPr>
+            <w:r>
+              <w:rPr>
+                <w:b/>
+                <w:bCs/>
+                <w:lang w:val="es-ES"/>
+              </w:rPr>
+              <w:t>APERTURA Y FLASH</w:t>
+            </w:r>
+          </w:p>
+        </w:tc>
+        <w:tc>
+          <w:tcPr>
+            <w:tcW w:w="750" w:type="pct"/>
+            <w:tcBorders>
+              <w:top w:val="outset" w:sz="6" w:space="0" w:color="auto"/>
+              <w:left w:val="outset" w:sz="6" w:space="0" w:color="auto"/>
+              <w:bottom w:val="outset" w:sz="6" w:space="0" w:color="auto"/>
+              <w:right w:val="outset" w:sz="6" w:space="0" w:color="auto"/>
+            </w:tcBorders>
+            <w:shd w:val="clear" w:color="auto" w:fill="FFFFFF"/>
+            <w:tcMar>
+              <w:top w:w="60" w:type="dxa"/>
+              <w:left w:w="60" w:type="dxa"/>
+              <w:bottom w:w="60" w:type="dxa"/>
+              <w:right w:w="60" w:type="dxa"/>
+            </w:tcMar>
+            <w:hideMark/>
+          </w:tcPr>
+          <w:p>
+            <w:pPr>
+              <w:rPr>
+                <w:lang w:val="es-ES"/>
+              </w:rPr>
+            </w:pPr>
+            <w:r>
+              <w:rPr>
+                <w:b/>
+                <w:bCs/>
+                <w:lang w:val="es-ES"/>
+              </w:rPr>
+              <w:t>GRABACIÓN DE VÍDEO</w:t>
+            </w:r>
+          </w:p>
+        </w:tc>
+        <w:tc>
+          <w:tcPr>
+            <w:tcW w:w="750" w:type="pct"/>
+            <w:tcBorders>
+              <w:top w:val="outset" w:sz="6" w:space="0" w:color="auto"/>
+              <w:left w:val="outset" w:sz="6" w:space="0" w:color="auto"/>
+              <w:bottom w:val="outset" w:sz="6" w:space="0" w:color="auto"/>
+              <w:right w:val="outset" w:sz="6" w:space="0" w:color="auto"/>
+            </w:tcBorders>
+            <w:shd w:val="clear" w:color="auto" w:fill="FFFFFF"/>
+            <w:tcMar>
+              <w:top w:w="60" w:type="dxa"/>
+              <w:left w:w="60" w:type="dxa"/>
+              <w:bottom w:w="60" w:type="dxa"/>
+              <w:right w:w="60" w:type="dxa"/>
+            </w:tcMar>
+            <w:hideMark/>
+          </w:tcPr>
+          <w:p>
+            <w:pPr>
+              <w:rPr>
+                <w:lang w:val="es-ES"/>
+              </w:rPr>
+            </w:pPr>
+            <w:r>
+              <w:rPr>
+                <w:b/>
+                <w:bCs/>
+                <w:lang w:val="es-ES"/>
+              </w:rPr>
+              <w:t>ESTABILIZACIÓN ÓPTICA</w:t>
+            </w:r>
+          </w:p>
+        </w:tc>
+        <w:tc>
+          <w:tcPr>
+            <w:tcW w:w="750" w:type="pct"/>
+            <w:tcBorders>
+              <w:top w:val="outset" w:sz="6" w:space="0" w:color="auto"/>
+              <w:left w:val="outset" w:sz="6" w:space="0" w:color="auto"/>
+              <w:bottom w:val="outset" w:sz="6" w:space="0" w:color="auto"/>
+              <w:right w:val="outset" w:sz="6" w:space="0" w:color="auto"/>
+            </w:tcBorders>
+            <w:shd w:val="clear" w:color="auto" w:fill="FFFFFF"/>
+            <w:tcMar>
+              <w:top w:w="60" w:type="dxa"/>
+              <w:left w:w="60" w:type="dxa"/>
+              <w:bottom w:w="60" w:type="dxa"/>
+              <w:right w:w="60" w:type="dxa"/>
+            </w:tcMar>
+            <w:hideMark/>
+          </w:tcPr>
+          <w:p>
+            <w:pPr>
+              <w:rPr>
+                <w:lang w:val="es-ES"/>
+              </w:rPr>
+            </w:pPr>
+            <w:r>
+              <w:rPr>
+                <w:b/>
+                <w:bCs/>
+                <w:lang w:val="es-ES"/>
+              </w:rPr>
+              <w:t>ILUMINACIÓN ISO</w:t>
+            </w:r>
+          </w:p>
+        </w:tc>
+      </w:tr>
+      <w:tr>
+        <w:tc>
+          <w:tcPr>
+            <w:tcW w:w="2000" w:type="pct"/>
+            <w:tcBorders>
+              <w:top w:val="outset" w:sz="6" w:space="0" w:color="auto"/>
+              <w:left w:val="outset" w:sz="6" w:space="0" w:color="auto"/>
+              <w:bottom w:val="outset" w:sz="6" w:space="0" w:color="auto"/>
+              <w:right w:val="outset" w:sz="6" w:space="0" w:color="auto"/>
+            </w:tcBorders>
+            <w:shd w:val="clear" w:color="auto" w:fill="B2F5EC"/>
+            <w:tcMar>
+              <w:top w:w="60" w:type="dxa"/>
+              <w:left w:w="60" w:type="dxa"/>
+              <w:bottom w:w="60" w:type="dxa"/>
+              <w:right w:w="60" w:type="dxa"/>
+            </w:tcMar>
+            <w:hideMark/>
+          </w:tcPr>
+          <w:p>
+            <w:pPr>
+              <w:rPr>
+                <w:lang w:val="es-ES"/>
+              </w:rPr>
+            </w:pPr>
+            <w:r>
+              <w:rPr>
+                <w:lang w:val="es-ES"/>
+              </w:rPr>
+              <w:t xml:space="preserve">Samsung </w:t>
+            </w:r>
+            <w:proofErr w:type="spellStart"/>
+            <w:r>
+              <w:rPr>
+                <w:lang w:val="es-ES"/>
+              </w:rPr>
+              <w:t>Galaxy</w:t>
+            </w:r>
+            <w:proofErr w:type="spellEnd"/>
+            <w:r>
+              <w:rPr>
+                <w:lang w:val="es-ES"/>
+              </w:rPr>
+              <w:t xml:space="preserve"> S7/S7 </w:t>
+            </w:r>
+            <w:proofErr w:type="spellStart"/>
+            <w:r>
+              <w:rPr>
+                <w:lang w:val="es-ES"/>
+              </w:rPr>
+              <w:t>Edge</w:t>
+            </w:r>
+            <w:proofErr w:type="spellEnd"/>
+          </w:p>
+        </w:tc>
+        <w:tc>
+          <w:tcPr>
+            <w:tcW w:w="1000" w:type="pct"/>
+            <w:tcBorders>
+              <w:top w:val="outset" w:sz="6" w:space="0" w:color="auto"/>
+              <w:left w:val="outset" w:sz="6" w:space="0" w:color="auto"/>
+              <w:bottom w:val="outset" w:sz="6" w:space="0" w:color="auto"/>
+              <w:right w:val="outset" w:sz="6" w:space="0" w:color="auto"/>
+            </w:tcBorders>
+            <w:shd w:val="clear" w:color="auto" w:fill="FFFFFF"/>
+            <w:tcMar>
+              <w:top w:w="60" w:type="dxa"/>
+              <w:left w:w="60" w:type="dxa"/>
+              <w:bottom w:w="60" w:type="dxa"/>
+              <w:right w:w="60" w:type="dxa"/>
+            </w:tcMar>
+            <w:hideMark/>
+          </w:tcPr>
+          <w:p>
+            <w:pPr>
+              <w:rPr>
+                <w:lang w:val="es-ES"/>
+              </w:rPr>
+            </w:pPr>
+            <w:r>
+              <w:rPr>
+                <w:lang w:val="es-ES"/>
+              </w:rPr>
+              <w:t> 12 megapíxeles (Dual Pixel)</w:t>
+            </w:r>
+          </w:p>
+        </w:tc>
+        <w:tc>
+          <w:tcPr>
+            <w:tcW w:w="1000" w:type="pct"/>
+            <w:tcBorders>
+              <w:top w:val="outset" w:sz="6" w:space="0" w:color="auto"/>
+              <w:left w:val="outset" w:sz="6" w:space="0" w:color="auto"/>
+              <w:bottom w:val="outset" w:sz="6" w:space="0" w:color="auto"/>
+              <w:right w:val="outset" w:sz="6" w:space="0" w:color="auto"/>
+            </w:tcBorders>
+            <w:shd w:val="clear" w:color="auto" w:fill="B2F5EC"/>
+            <w:tcMar>
+              <w:top w:w="60" w:type="dxa"/>
+              <w:left w:w="60" w:type="dxa"/>
+              <w:bottom w:w="60" w:type="dxa"/>
+              <w:right w:w="60" w:type="dxa"/>
+            </w:tcMar>
+            <w:hideMark/>
+          </w:tcPr>
+          <w:p>
+            <w:pPr>
+              <w:rPr>
+                <w:lang w:val="es-ES"/>
+              </w:rPr>
+            </w:pPr>
+            <w:r>
+              <w:rPr>
+                <w:lang w:val="es-ES"/>
+              </w:rPr>
+              <w:t> F1.7/LED</w:t>
+            </w:r>
+          </w:p>
+        </w:tc>
+        <w:tc>
+          <w:tcPr>
+            <w:tcW w:w="1000" w:type="pct"/>
+            <w:tcBorders>
+              <w:top w:val="outset" w:sz="6" w:space="0" w:color="auto"/>
+              <w:left w:val="outset" w:sz="6" w:space="0" w:color="auto"/>
+              <w:bottom w:val="outset" w:sz="6" w:space="0" w:color="auto"/>
+              <w:right w:val="outset" w:sz="6" w:space="0" w:color="auto"/>
+            </w:tcBorders>
+            <w:shd w:val="clear" w:color="auto" w:fill="FFFFFF"/>
+            <w:tcMar>
+              <w:top w:w="60" w:type="dxa"/>
+              <w:left w:w="60" w:type="dxa"/>
+              <w:bottom w:w="60" w:type="dxa"/>
+              <w:right w:w="60" w:type="dxa"/>
+            </w:tcMar>
+            <w:hideMark/>
+          </w:tcPr>
+          <w:p>
+            <w:pPr>
+              <w:rPr>
+                <w:lang w:val="es-ES"/>
+              </w:rPr>
+            </w:pPr>
+            <w:r>
+              <w:rPr>
+                <w:lang w:val="es-ES"/>
+              </w:rPr>
+              <w:t>Ultra alta resolución (3.840 x 2.160 píxeles)</w:t>
+            </w:r>
+          </w:p>
+        </w:tc>
+        <w:tc>
+          <w:tcPr>
+            <w:tcW w:w="750" w:type="pct"/>
+            <w:tcBorders>
+              <w:top w:val="outset" w:sz="6" w:space="0" w:color="auto"/>
+              <w:left w:val="outset" w:sz="6" w:space="0" w:color="auto"/>
+              <w:bottom w:val="outset" w:sz="6" w:space="0" w:color="auto"/>
+              <w:right w:val="outset" w:sz="6" w:space="0" w:color="auto"/>
+            </w:tcBorders>
+            <w:shd w:val="clear" w:color="auto" w:fill="FFFFFF"/>
+            <w:tcMar>
+              <w:top w:w="60" w:type="dxa"/>
+              <w:left w:w="60" w:type="dxa"/>
+              <w:bottom w:w="60" w:type="dxa"/>
+              <w:right w:w="60" w:type="dxa"/>
+            </w:tcMar>
+            <w:hideMark/>
+          </w:tcPr>
+          <w:p>
+            <w:pPr>
+              <w:rPr>
+                <w:lang w:val="es-ES"/>
+              </w:rPr>
+            </w:pPr>
+            <w:r>
+              <w:rPr>
+                <w:lang w:val="es-ES"/>
+              </w:rPr>
+              <w:t> Sí</w:t>
+            </w:r>
+          </w:p>
+        </w:tc>
+        <w:tc>
+          <w:tcPr>
+            <w:tcW w:w="750" w:type="pct"/>
+            <w:tcBorders>
+              <w:top w:val="outset" w:sz="6" w:space="0" w:color="auto"/>
+              <w:left w:val="outset" w:sz="6" w:space="0" w:color="auto"/>
+              <w:bottom w:val="outset" w:sz="6" w:space="0" w:color="auto"/>
+              <w:right w:val="outset" w:sz="6" w:space="0" w:color="auto"/>
+            </w:tcBorders>
+            <w:shd w:val="clear" w:color="auto" w:fill="FFFFFF"/>
+            <w:tcMar>
+              <w:top w:w="60" w:type="dxa"/>
+              <w:left w:w="60" w:type="dxa"/>
+              <w:bottom w:w="60" w:type="dxa"/>
+              <w:right w:w="60" w:type="dxa"/>
+            </w:tcMar>
+            <w:hideMark/>
+          </w:tcPr>
+          <w:p>
+            <w:pPr>
+              <w:rPr>
+                <w:lang w:val="es-ES"/>
+              </w:rPr>
+            </w:pPr>
+            <w:r>
+              <w:rPr>
+                <w:lang w:val="es-ES"/>
+              </w:rPr>
+              <w:t> ISO-800</w:t>
+            </w:r>
+          </w:p>
+        </w:tc>
+      </w:tr>
+      <w:tr>
+        <w:tc>
+          <w:tcPr>
+            <w:tcW w:w="2000" w:type="pct"/>
+            <w:tcBorders>
+              <w:top w:val="outset" w:sz="6" w:space="0" w:color="auto"/>
+              <w:left w:val="outset" w:sz="6" w:space="0" w:color="auto"/>
+              <w:bottom w:val="outset" w:sz="6" w:space="0" w:color="auto"/>
+              <w:right w:val="outset" w:sz="6" w:space="0" w:color="auto"/>
+            </w:tcBorders>
+            <w:shd w:val="clear" w:color="auto" w:fill="B2F5EC"/>
+            <w:tcMar>
+              <w:top w:w="60" w:type="dxa"/>
+              <w:left w:w="60" w:type="dxa"/>
+              <w:bottom w:w="60" w:type="dxa"/>
+              <w:right w:w="60" w:type="dxa"/>
+            </w:tcMar>
+            <w:hideMark/>
+          </w:tcPr>
+          <w:p>
+            <w:pPr>
+              <w:rPr>
+                <w:lang w:val="es-ES"/>
+              </w:rPr>
+            </w:pPr>
+            <w:proofErr w:type="spellStart"/>
+            <w:r>
+              <w:rPr>
+                <w:lang w:val="es-ES"/>
+              </w:rPr>
+              <w:t>Huawei</w:t>
+            </w:r>
+            <w:proofErr w:type="spellEnd"/>
+            <w:r>
+              <w:rPr>
+                <w:lang w:val="es-ES"/>
+              </w:rPr>
+              <w:t xml:space="preserve"> Mate 8</w:t>
+            </w:r>
+          </w:p>
+        </w:tc>
+        <w:tc>
+          <w:tcPr>
+            <w:tcW w:w="1000" w:type="pct"/>
+            <w:tcBorders>
+              <w:top w:val="outset" w:sz="6" w:space="0" w:color="auto"/>
+              <w:left w:val="outset" w:sz="6" w:space="0" w:color="auto"/>
+              <w:bottom w:val="outset" w:sz="6" w:space="0" w:color="auto"/>
+              <w:right w:val="outset" w:sz="6" w:space="0" w:color="auto"/>
+            </w:tcBorders>
+            <w:shd w:val="clear" w:color="auto" w:fill="FFFFFF"/>
+            <w:tcMar>
+              <w:top w:w="60" w:type="dxa"/>
+              <w:left w:w="60" w:type="dxa"/>
+              <w:bottom w:w="60" w:type="dxa"/>
+              <w:right w:w="60" w:type="dxa"/>
+            </w:tcMar>
+            <w:hideMark/>
+          </w:tcPr>
+          <w:p>
+            <w:pPr>
+              <w:rPr>
+                <w:lang w:val="es-ES"/>
+              </w:rPr>
+            </w:pPr>
+            <w:r>
+              <w:rPr>
+                <w:lang w:val="es-ES"/>
+              </w:rPr>
+              <w:t> 16 megapíxeles</w:t>
+            </w:r>
+          </w:p>
+        </w:tc>
+        <w:tc>
+          <w:tcPr>
+            <w:tcW w:w="1000" w:type="pct"/>
+            <w:tcBorders>
+              <w:top w:val="outset" w:sz="6" w:space="0" w:color="auto"/>
+              <w:left w:val="outset" w:sz="6" w:space="0" w:color="auto"/>
+              <w:bottom w:val="outset" w:sz="6" w:space="0" w:color="auto"/>
+              <w:right w:val="outset" w:sz="6" w:space="0" w:color="auto"/>
+            </w:tcBorders>
+            <w:shd w:val="clear" w:color="auto" w:fill="B2F5EC"/>
+            <w:tcMar>
+              <w:top w:w="60" w:type="dxa"/>
+              <w:left w:w="60" w:type="dxa"/>
+              <w:bottom w:w="60" w:type="dxa"/>
+              <w:right w:w="60" w:type="dxa"/>
+            </w:tcMar>
+            <w:hideMark/>
+          </w:tcPr>
+          <w:p>
+            <w:pPr>
+              <w:rPr>
+                <w:lang w:val="es-ES"/>
+              </w:rPr>
+            </w:pPr>
+            <w:r>
+              <w:rPr>
+                <w:lang w:val="es-ES"/>
+              </w:rPr>
+              <w:t> F2.0/Doble LED</w:t>
+            </w:r>
+          </w:p>
+        </w:tc>
+        <w:tc>
+          <w:tcPr>
+            <w:tcW w:w="1000" w:type="pct"/>
+            <w:tcBorders>
+              <w:top w:val="outset" w:sz="6" w:space="0" w:color="auto"/>
+              <w:left w:val="outset" w:sz="6" w:space="0" w:color="auto"/>
+              <w:bottom w:val="outset" w:sz="6" w:space="0" w:color="auto"/>
+              <w:right w:val="outset" w:sz="6" w:space="0" w:color="auto"/>
+            </w:tcBorders>
+            <w:shd w:val="clear" w:color="auto" w:fill="FFFFFF"/>
+            <w:tcMar>
+              <w:top w:w="60" w:type="dxa"/>
+              <w:left w:w="60" w:type="dxa"/>
+              <w:bottom w:w="60" w:type="dxa"/>
+              <w:right w:w="60" w:type="dxa"/>
+            </w:tcMar>
+            <w:hideMark/>
+          </w:tcPr>
+          <w:p>
+            <w:pPr>
+              <w:rPr>
+                <w:lang w:val="es-ES"/>
+              </w:rPr>
+            </w:pPr>
+            <w:r>
+              <w:rPr>
+                <w:lang w:val="es-ES"/>
+              </w:rPr>
+              <w:t xml:space="preserve">1.920 x 1.080 (1080p HD) (60 </w:t>
+            </w:r>
+            <w:proofErr w:type="spellStart"/>
+            <w:r>
+              <w:rPr>
+                <w:lang w:val="es-ES"/>
+              </w:rPr>
+              <w:t>fps</w:t>
+            </w:r>
+            <w:proofErr w:type="spellEnd"/>
+            <w:r>
+              <w:rPr>
+                <w:lang w:val="es-ES"/>
+              </w:rPr>
+              <w:t>)</w:t>
+            </w:r>
+          </w:p>
+        </w:tc>
+        <w:tc>
+          <w:tcPr>
+            <w:tcW w:w="750" w:type="pct"/>
+            <w:tcBorders>
+              <w:top w:val="outset" w:sz="6" w:space="0" w:color="auto"/>
+              <w:left w:val="outset" w:sz="6" w:space="0" w:color="auto"/>
+              <w:bottom w:val="outset" w:sz="6" w:space="0" w:color="auto"/>
+              <w:right w:val="outset" w:sz="6" w:space="0" w:color="auto"/>
+            </w:tcBorders>
+            <w:shd w:val="clear" w:color="auto" w:fill="FFFFFF"/>
+            <w:tcMar>
+              <w:top w:w="60" w:type="dxa"/>
+              <w:left w:w="60" w:type="dxa"/>
+              <w:bottom w:w="60" w:type="dxa"/>
+              <w:right w:w="60" w:type="dxa"/>
+            </w:tcMar>
+            <w:hideMark/>
+          </w:tcPr>
+          <w:p>
+            <w:pPr>
+              <w:rPr>
+                <w:lang w:val="es-ES"/>
+              </w:rPr>
+            </w:pPr>
+            <w:r>
+              <w:rPr>
+                <w:lang w:val="es-ES"/>
+              </w:rPr>
+              <w:t> Sí</w:t>
+            </w:r>
+          </w:p>
+        </w:tc>
+        <w:tc>
+          <w:tcPr>
+            <w:tcW w:w="750" w:type="pct"/>
+            <w:tcBorders>
+              <w:top w:val="outset" w:sz="6" w:space="0" w:color="auto"/>
+              <w:left w:val="outset" w:sz="6" w:space="0" w:color="auto"/>
+              <w:bottom w:val="outset" w:sz="6" w:space="0" w:color="auto"/>
+              <w:right w:val="outset" w:sz="6" w:space="0" w:color="auto"/>
+            </w:tcBorders>
+            <w:shd w:val="clear" w:color="auto" w:fill="FFFFFF"/>
+            <w:tcMar>
+              <w:top w:w="60" w:type="dxa"/>
+              <w:left w:w="60" w:type="dxa"/>
+              <w:bottom w:w="60" w:type="dxa"/>
+              <w:right w:w="60" w:type="dxa"/>
+            </w:tcMar>
+            <w:hideMark/>
+          </w:tcPr>
+          <w:p>
+            <w:pPr>
+              <w:rPr>
+                <w:lang w:val="es-ES"/>
+              </w:rPr>
+            </w:pPr>
+            <w:r>
+              <w:rPr>
+                <w:lang w:val="es-ES"/>
+              </w:rPr>
+              <w:t> ISO-1600</w:t>
+            </w:r>
+          </w:p>
+        </w:tc>
+      </w:tr>
+      <w:tr>
+        <w:tc>
+          <w:tcPr>
+            <w:tcW w:w="2000" w:type="pct"/>
+            <w:tcBorders>
+              <w:top w:val="outset" w:sz="6" w:space="0" w:color="auto"/>
+              <w:left w:val="outset" w:sz="6" w:space="0" w:color="auto"/>
+              <w:bottom w:val="outset" w:sz="6" w:space="0" w:color="auto"/>
+              <w:right w:val="outset" w:sz="6" w:space="0" w:color="auto"/>
+            </w:tcBorders>
+            <w:shd w:val="clear" w:color="auto" w:fill="B2F5EC"/>
+            <w:tcMar>
+              <w:top w:w="60" w:type="dxa"/>
+              <w:left w:w="60" w:type="dxa"/>
+              <w:bottom w:w="60" w:type="dxa"/>
+              <w:right w:w="60" w:type="dxa"/>
+            </w:tcMar>
+            <w:hideMark/>
+          </w:tcPr>
+          <w:p>
+            <w:pPr>
+              <w:rPr>
+                <w:lang w:val="es-ES"/>
+              </w:rPr>
+            </w:pPr>
+            <w:r>
+              <w:rPr>
+                <w:lang w:val="es-ES"/>
+              </w:rPr>
+              <w:t xml:space="preserve">Sony </w:t>
+            </w:r>
+            <w:proofErr w:type="spellStart"/>
+            <w:r>
+              <w:rPr>
+                <w:lang w:val="es-ES"/>
+              </w:rPr>
+              <w:t>Xperia</w:t>
+            </w:r>
+            <w:proofErr w:type="spellEnd"/>
+            <w:r>
+              <w:rPr>
+                <w:lang w:val="es-ES"/>
+              </w:rPr>
+              <w:t xml:space="preserve"> X Performance</w:t>
+            </w:r>
+          </w:p>
+        </w:tc>
+        <w:tc>
+          <w:tcPr>
+            <w:tcW w:w="1000" w:type="pct"/>
+            <w:tcBorders>
+              <w:top w:val="outset" w:sz="6" w:space="0" w:color="auto"/>
+              <w:left w:val="outset" w:sz="6" w:space="0" w:color="auto"/>
+              <w:bottom w:val="outset" w:sz="6" w:space="0" w:color="auto"/>
+              <w:right w:val="outset" w:sz="6" w:space="0" w:color="auto"/>
+            </w:tcBorders>
+            <w:shd w:val="clear" w:color="auto" w:fill="FFFFFF"/>
+            <w:tcMar>
+              <w:top w:w="60" w:type="dxa"/>
+              <w:left w:w="60" w:type="dxa"/>
+              <w:bottom w:w="60" w:type="dxa"/>
+              <w:right w:w="60" w:type="dxa"/>
+            </w:tcMar>
+            <w:hideMark/>
+          </w:tcPr>
+          <w:p>
+            <w:pPr>
+              <w:rPr>
+                <w:lang w:val="es-ES"/>
+              </w:rPr>
+            </w:pPr>
+            <w:r>
+              <w:rPr>
+                <w:lang w:val="es-ES"/>
+              </w:rPr>
+              <w:t> 23 megapíxeles</w:t>
+            </w:r>
+          </w:p>
+        </w:tc>
+        <w:tc>
+          <w:tcPr>
+            <w:tcW w:w="1000" w:type="pct"/>
+            <w:tcBorders>
+              <w:top w:val="outset" w:sz="6" w:space="0" w:color="auto"/>
+              <w:left w:val="outset" w:sz="6" w:space="0" w:color="auto"/>
+              <w:bottom w:val="outset" w:sz="6" w:space="0" w:color="auto"/>
+              <w:right w:val="outset" w:sz="6" w:space="0" w:color="auto"/>
+            </w:tcBorders>
+            <w:shd w:val="clear" w:color="auto" w:fill="B2F5EC"/>
+            <w:tcMar>
+              <w:top w:w="60" w:type="dxa"/>
+              <w:left w:w="60" w:type="dxa"/>
+              <w:bottom w:w="60" w:type="dxa"/>
+              <w:right w:w="60" w:type="dxa"/>
+            </w:tcMar>
+            <w:hideMark/>
+          </w:tcPr>
+          <w:p>
+            <w:pPr>
+              <w:rPr>
+                <w:lang w:val="es-ES"/>
+              </w:rPr>
+            </w:pPr>
+            <w:r>
+              <w:rPr>
+                <w:lang w:val="es-ES"/>
+              </w:rPr>
+              <w:t> F2.0/LED</w:t>
+            </w:r>
+          </w:p>
+        </w:tc>
+        <w:tc>
+          <w:tcPr>
+            <w:tcW w:w="1000" w:type="pct"/>
+            <w:tcBorders>
+              <w:top w:val="outset" w:sz="6" w:space="0" w:color="auto"/>
+              <w:left w:val="outset" w:sz="6" w:space="0" w:color="auto"/>
+              <w:bottom w:val="outset" w:sz="6" w:space="0" w:color="auto"/>
+              <w:right w:val="outset" w:sz="6" w:space="0" w:color="auto"/>
+            </w:tcBorders>
+            <w:shd w:val="clear" w:color="auto" w:fill="FFFFFF"/>
+            <w:tcMar>
+              <w:top w:w="60" w:type="dxa"/>
+              <w:left w:w="60" w:type="dxa"/>
+              <w:bottom w:w="60" w:type="dxa"/>
+              <w:right w:w="60" w:type="dxa"/>
+            </w:tcMar>
+            <w:hideMark/>
+          </w:tcPr>
+          <w:p>
+            <w:pPr>
+              <w:rPr>
+                <w:lang w:val="es-ES"/>
+              </w:rPr>
+            </w:pPr>
+            <w:r>
+              <w:rPr>
+                <w:lang w:val="es-ES"/>
+              </w:rPr>
+              <w:t>Ultra alta resolución (3.840 x 2.160 píxeles)</w:t>
+            </w:r>
+          </w:p>
+        </w:tc>
+        <w:tc>
+          <w:tcPr>
+            <w:tcW w:w="750" w:type="pct"/>
+            <w:tcBorders>
+              <w:top w:val="outset" w:sz="6" w:space="0" w:color="auto"/>
+              <w:left w:val="outset" w:sz="6" w:space="0" w:color="auto"/>
+              <w:bottom w:val="outset" w:sz="6" w:space="0" w:color="auto"/>
+              <w:right w:val="outset" w:sz="6" w:space="0" w:color="auto"/>
+            </w:tcBorders>
+            <w:shd w:val="clear" w:color="auto" w:fill="FFFFFF"/>
+            <w:tcMar>
+              <w:top w:w="60" w:type="dxa"/>
+              <w:left w:w="60" w:type="dxa"/>
+              <w:bottom w:w="60" w:type="dxa"/>
+              <w:right w:w="60" w:type="dxa"/>
+            </w:tcMar>
+            <w:hideMark/>
+          </w:tcPr>
+          <w:p>
+            <w:pPr>
+              <w:rPr>
+                <w:lang w:val="es-ES"/>
+              </w:rPr>
+            </w:pPr>
+            <w:r>
+              <w:rPr>
+                <w:lang w:val="es-ES"/>
+              </w:rPr>
+              <w:t> Sí</w:t>
+            </w:r>
+          </w:p>
+        </w:tc>
+        <w:tc>
+          <w:tcPr>
+            <w:tcW w:w="750" w:type="pct"/>
+            <w:tcBorders>
+              <w:top w:val="outset" w:sz="6" w:space="0" w:color="auto"/>
+              <w:left w:val="outset" w:sz="6" w:space="0" w:color="auto"/>
+              <w:bottom w:val="outset" w:sz="6" w:space="0" w:color="auto"/>
+              <w:right w:val="outset" w:sz="6" w:space="0" w:color="auto"/>
+            </w:tcBorders>
+            <w:shd w:val="clear" w:color="auto" w:fill="FFFFFF"/>
+            <w:tcMar>
+              <w:top w:w="60" w:type="dxa"/>
+              <w:left w:w="60" w:type="dxa"/>
+              <w:bottom w:w="60" w:type="dxa"/>
+              <w:right w:w="60" w:type="dxa"/>
+            </w:tcMar>
+            <w:hideMark/>
+          </w:tcPr>
+          <w:p>
+            <w:pPr>
+              <w:rPr>
+                <w:lang w:val="es-ES"/>
+              </w:rPr>
+            </w:pPr>
+            <w:r>
+              <w:rPr>
+                <w:lang w:val="es-ES"/>
+              </w:rPr>
+              <w:t> ISO-3200</w:t>
+            </w:r>
+          </w:p>
+        </w:tc>
+      </w:tr>
+      <w:tr>
+        <w:tc>
+          <w:tcPr>
+            <w:tcW w:w="1000" w:type="pct"/>
+            <w:tcBorders>
+              <w:top w:val="outset" w:sz="6" w:space="0" w:color="auto"/>
+              <w:left w:val="outset" w:sz="6" w:space="0" w:color="auto"/>
+              <w:bottom w:val="outset" w:sz="6" w:space="0" w:color="auto"/>
+              <w:right w:val="outset" w:sz="6" w:space="0" w:color="auto"/>
+            </w:tcBorders>
+            <w:shd w:val="clear" w:color="auto" w:fill="B2F5EC"/>
+            <w:tcMar>
+              <w:top w:w="60" w:type="dxa"/>
+              <w:left w:w="60" w:type="dxa"/>
+              <w:bottom w:w="60" w:type="dxa"/>
+              <w:right w:w="60" w:type="dxa"/>
+            </w:tcMar>
+            <w:hideMark/>
+          </w:tcPr>
+          <w:p>
+            <w:pPr>
+              <w:rPr>
+                <w:lang w:val="es-ES"/>
+              </w:rPr>
+            </w:pPr>
+            <w:r>
+              <w:rPr>
+                <w:lang w:val="es-ES"/>
+              </w:rPr>
+              <w:t>LG G5</w:t>
+            </w:r>
+          </w:p>
+        </w:tc>
+        <w:tc>
+          <w:tcPr>
+            <w:tcW w:w="1000" w:type="pct"/>
+            <w:tcBorders>
+              <w:top w:val="outset" w:sz="6" w:space="0" w:color="auto"/>
+              <w:left w:val="outset" w:sz="6" w:space="0" w:color="auto"/>
+              <w:bottom w:val="outset" w:sz="6" w:space="0" w:color="auto"/>
+              <w:right w:val="outset" w:sz="6" w:space="0" w:color="auto"/>
+            </w:tcBorders>
+            <w:shd w:val="clear" w:color="auto" w:fill="FFFFFF"/>
+            <w:tcMar>
+              <w:top w:w="60" w:type="dxa"/>
+              <w:left w:w="60" w:type="dxa"/>
+              <w:bottom w:w="60" w:type="dxa"/>
+              <w:right w:w="60" w:type="dxa"/>
+            </w:tcMar>
+            <w:hideMark/>
+          </w:tcPr>
+          <w:p>
+            <w:pPr>
+              <w:rPr>
+                <w:lang w:val="es-ES"/>
+              </w:rPr>
+            </w:pPr>
+            <w:r>
+              <w:rPr>
+                <w:lang w:val="es-ES"/>
+              </w:rPr>
+              <w:t> 16 megapíxeles (Dual)</w:t>
+            </w:r>
+          </w:p>
+        </w:tc>
+        <w:tc>
+          <w:tcPr>
+            <w:tcW w:w="1000" w:type="pct"/>
+            <w:tcBorders>
+              <w:top w:val="outset" w:sz="6" w:space="0" w:color="auto"/>
+              <w:left w:val="outset" w:sz="6" w:space="0" w:color="auto"/>
+              <w:bottom w:val="outset" w:sz="6" w:space="0" w:color="auto"/>
+              <w:right w:val="outset" w:sz="6" w:space="0" w:color="auto"/>
+            </w:tcBorders>
+            <w:shd w:val="clear" w:color="auto" w:fill="B2F5EC"/>
+            <w:tcMar>
+              <w:top w:w="60" w:type="dxa"/>
+              <w:left w:w="60" w:type="dxa"/>
+              <w:bottom w:w="60" w:type="dxa"/>
+              <w:right w:w="60" w:type="dxa"/>
+            </w:tcMar>
+            <w:hideMark/>
+          </w:tcPr>
+          <w:p>
+            <w:pPr>
+              <w:rPr>
+                <w:lang w:val="es-ES"/>
+              </w:rPr>
+            </w:pPr>
+            <w:r>
+              <w:rPr>
+                <w:lang w:val="es-ES"/>
+              </w:rPr>
+              <w:t> F1.8/LED</w:t>
+            </w:r>
+          </w:p>
+        </w:tc>
+        <w:tc>
+          <w:tcPr>
+            <w:tcW w:w="1000" w:type="pct"/>
+            <w:tcBorders>
+              <w:top w:val="outset" w:sz="6" w:space="0" w:color="auto"/>
+              <w:left w:val="outset" w:sz="6" w:space="0" w:color="auto"/>
+              <w:bottom w:val="outset" w:sz="6" w:space="0" w:color="auto"/>
+              <w:right w:val="outset" w:sz="6" w:space="0" w:color="auto"/>
+            </w:tcBorders>
+            <w:shd w:val="clear" w:color="auto" w:fill="FFFFFF"/>
+            <w:tcMar>
+              <w:top w:w="60" w:type="dxa"/>
+              <w:left w:w="60" w:type="dxa"/>
+              <w:bottom w:w="60" w:type="dxa"/>
+              <w:right w:w="60" w:type="dxa"/>
+            </w:tcMar>
+            <w:hideMark/>
+          </w:tcPr>
+          <w:p>
+            <w:pPr>
+              <w:rPr>
+                <w:lang w:val="es-ES"/>
+              </w:rPr>
+            </w:pPr>
+            <w:r>
+              <w:rPr>
+                <w:lang w:val="es-ES"/>
+              </w:rPr>
+              <w:t>Ultra alta resolución (3.840 x 2.160 píxeles)</w:t>
+            </w:r>
+          </w:p>
+        </w:tc>
+        <w:tc>
+          <w:tcPr>
+            <w:tcW w:w="750" w:type="pct"/>
+            <w:tcBorders>
+              <w:top w:val="outset" w:sz="6" w:space="0" w:color="auto"/>
+              <w:left w:val="outset" w:sz="6" w:space="0" w:color="auto"/>
+              <w:bottom w:val="outset" w:sz="6" w:space="0" w:color="auto"/>
+              <w:right w:val="outset" w:sz="6" w:space="0" w:color="auto"/>
+            </w:tcBorders>
+            <w:shd w:val="clear" w:color="auto" w:fill="FFFFFF"/>
+            <w:tcMar>
+              <w:top w:w="60" w:type="dxa"/>
+              <w:left w:w="60" w:type="dxa"/>
+              <w:bottom w:w="60" w:type="dxa"/>
+              <w:right w:w="60" w:type="dxa"/>
+            </w:tcMar>
+            <w:hideMark/>
+          </w:tcPr>
+          <w:p>
+            <w:pPr>
+              <w:rPr>
+                <w:lang w:val="es-ES"/>
+              </w:rPr>
+            </w:pPr>
+            <w:r>
+              <w:rPr>
+                <w:lang w:val="es-ES"/>
+              </w:rPr>
+              <w:t> Sí</w:t>
+            </w:r>
+          </w:p>
+        </w:tc>
+        <w:tc>
+          <w:tcPr>
+            <w:tcW w:w="750" w:type="pct"/>
+            <w:tcBorders>
+              <w:top w:val="outset" w:sz="6" w:space="0" w:color="auto"/>
+              <w:left w:val="outset" w:sz="6" w:space="0" w:color="auto"/>
+              <w:bottom w:val="outset" w:sz="6" w:space="0" w:color="auto"/>
+              <w:right w:val="outset" w:sz="6" w:space="0" w:color="auto"/>
+            </w:tcBorders>
+            <w:shd w:val="clear" w:color="auto" w:fill="FFFFFF"/>
+            <w:tcMar>
+              <w:top w:w="60" w:type="dxa"/>
+              <w:left w:w="60" w:type="dxa"/>
+              <w:bottom w:w="60" w:type="dxa"/>
+              <w:right w:w="60" w:type="dxa"/>
+            </w:tcMar>
+            <w:hideMark/>
+          </w:tcPr>
+          <w:p>
+            <w:pPr>
+              <w:rPr>
+                <w:lang w:val="es-ES"/>
+              </w:rPr>
+            </w:pPr>
+            <w:r>
+              <w:rPr>
+                <w:lang w:val="es-ES"/>
+              </w:rPr>
+              <w:t> –</w:t>
+            </w:r>
+          </w:p>
+        </w:tc>
+      </w:tr>
+      <w:tr>
+        <w:tc>
+          <w:tcPr>
+            <w:tcW w:w="2000" w:type="pct"/>
+            <w:tcBorders>
+              <w:top w:val="outset" w:sz="6" w:space="0" w:color="auto"/>
+              <w:left w:val="outset" w:sz="6" w:space="0" w:color="auto"/>
+              <w:bottom w:val="outset" w:sz="6" w:space="0" w:color="auto"/>
+              <w:right w:val="outset" w:sz="6" w:space="0" w:color="auto"/>
+            </w:tcBorders>
+            <w:shd w:val="clear" w:color="auto" w:fill="B2F5EC"/>
+            <w:tcMar>
+              <w:top w:w="60" w:type="dxa"/>
+              <w:left w:w="60" w:type="dxa"/>
+              <w:bottom w:w="60" w:type="dxa"/>
+              <w:right w:w="60" w:type="dxa"/>
+            </w:tcMar>
+            <w:hideMark/>
+          </w:tcPr>
+          <w:p>
+            <w:pPr>
+              <w:rPr>
+                <w:lang w:val="es-ES"/>
+              </w:rPr>
+            </w:pPr>
+            <w:r>
+              <w:rPr>
+                <w:lang w:val="es-ES"/>
+              </w:rPr>
+              <w:t>iPhone 6S</w:t>
+            </w:r>
+          </w:p>
+        </w:tc>
+        <w:tc>
+          <w:tcPr>
+            <w:tcW w:w="1000" w:type="pct"/>
+            <w:tcBorders>
+              <w:top w:val="outset" w:sz="6" w:space="0" w:color="auto"/>
+              <w:left w:val="outset" w:sz="6" w:space="0" w:color="auto"/>
+              <w:bottom w:val="outset" w:sz="6" w:space="0" w:color="auto"/>
+              <w:right w:val="outset" w:sz="6" w:space="0" w:color="auto"/>
+            </w:tcBorders>
+            <w:shd w:val="clear" w:color="auto" w:fill="FFFFFF"/>
+            <w:tcMar>
+              <w:top w:w="60" w:type="dxa"/>
+              <w:left w:w="60" w:type="dxa"/>
+              <w:bottom w:w="60" w:type="dxa"/>
+              <w:right w:w="60" w:type="dxa"/>
+            </w:tcMar>
+            <w:hideMark/>
+          </w:tcPr>
+          <w:p>
+            <w:pPr>
+              <w:rPr>
+                <w:lang w:val="es-ES"/>
+              </w:rPr>
+            </w:pPr>
+            <w:r>
+              <w:rPr>
+                <w:lang w:val="es-ES"/>
+              </w:rPr>
+              <w:t> 12 megapíxeles</w:t>
+            </w:r>
+          </w:p>
+        </w:tc>
+        <w:tc>
+          <w:tcPr>
+            <w:tcW w:w="1000" w:type="pct"/>
+            <w:tcBorders>
+              <w:top w:val="outset" w:sz="6" w:space="0" w:color="auto"/>
+              <w:left w:val="outset" w:sz="6" w:space="0" w:color="auto"/>
+              <w:bottom w:val="outset" w:sz="6" w:space="0" w:color="auto"/>
+              <w:right w:val="outset" w:sz="6" w:space="0" w:color="auto"/>
+            </w:tcBorders>
+            <w:shd w:val="clear" w:color="auto" w:fill="B2F5EC"/>
+            <w:tcMar>
+              <w:top w:w="60" w:type="dxa"/>
+              <w:left w:w="60" w:type="dxa"/>
+              <w:bottom w:w="60" w:type="dxa"/>
+              <w:right w:w="60" w:type="dxa"/>
+            </w:tcMar>
+            <w:hideMark/>
+          </w:tcPr>
+          <w:p>
+            <w:pPr>
+              <w:rPr>
+                <w:lang w:val="es-ES"/>
+              </w:rPr>
+            </w:pPr>
+            <w:r>
+              <w:rPr>
+                <w:lang w:val="es-ES"/>
+              </w:rPr>
+              <w:t> F2.2/Doble LED</w:t>
+            </w:r>
+          </w:p>
+        </w:tc>
+        <w:tc>
+          <w:tcPr>
+            <w:tcW w:w="1000" w:type="pct"/>
+            <w:tcBorders>
+              <w:top w:val="outset" w:sz="6" w:space="0" w:color="auto"/>
+              <w:left w:val="outset" w:sz="6" w:space="0" w:color="auto"/>
+              <w:bottom w:val="outset" w:sz="6" w:space="0" w:color="auto"/>
+              <w:right w:val="outset" w:sz="6" w:space="0" w:color="auto"/>
+            </w:tcBorders>
+            <w:shd w:val="clear" w:color="auto" w:fill="FFFFFF"/>
+            <w:tcMar>
+              <w:top w:w="60" w:type="dxa"/>
+              <w:left w:w="60" w:type="dxa"/>
+              <w:bottom w:w="60" w:type="dxa"/>
+              <w:right w:w="60" w:type="dxa"/>
+            </w:tcMar>
+            <w:hideMark/>
+          </w:tcPr>
+          <w:p>
+            <w:pPr>
+              <w:rPr>
+                <w:lang w:val="es-ES"/>
+              </w:rPr>
+            </w:pPr>
+            <w:r>
+              <w:rPr>
+                <w:lang w:val="es-ES"/>
+              </w:rPr>
+              <w:t>Ultra alta resolución (3.840 x 2.160 píxeles)</w:t>
+            </w:r>
+          </w:p>
+        </w:tc>
+        <w:tc>
+          <w:tcPr>
+            <w:tcW w:w="750" w:type="pct"/>
+            <w:tcBorders>
+              <w:top w:val="outset" w:sz="6" w:space="0" w:color="auto"/>
+              <w:left w:val="outset" w:sz="6" w:space="0" w:color="auto"/>
+              <w:bottom w:val="outset" w:sz="6" w:space="0" w:color="auto"/>
+              <w:right w:val="outset" w:sz="6" w:space="0" w:color="auto"/>
+            </w:tcBorders>
+            <w:shd w:val="clear" w:color="auto" w:fill="FFFFFF"/>
+            <w:tcMar>
+              <w:top w:w="60" w:type="dxa"/>
+              <w:left w:w="60" w:type="dxa"/>
+              <w:bottom w:w="60" w:type="dxa"/>
+              <w:right w:w="60" w:type="dxa"/>
+            </w:tcMar>
+            <w:hideMark/>
+          </w:tcPr>
+          <w:p>
+            <w:pPr>
+              <w:rPr>
+                <w:lang w:val="es-ES"/>
+              </w:rPr>
+            </w:pPr>
+            <w:r>
+              <w:rPr>
+                <w:lang w:val="es-ES"/>
+              </w:rPr>
+              <w:t> Sí</w:t>
+            </w:r>
+          </w:p>
+        </w:tc>
+        <w:tc>
+          <w:tcPr>
+            <w:tcW w:w="750" w:type="pct"/>
+            <w:tcBorders>
+              <w:top w:val="outset" w:sz="6" w:space="0" w:color="auto"/>
+              <w:left w:val="outset" w:sz="6" w:space="0" w:color="auto"/>
+              <w:bottom w:val="outset" w:sz="6" w:space="0" w:color="auto"/>
+              <w:right w:val="outset" w:sz="6" w:space="0" w:color="auto"/>
+            </w:tcBorders>
+            <w:shd w:val="clear" w:color="auto" w:fill="FFFFFF"/>
+            <w:tcMar>
+              <w:top w:w="60" w:type="dxa"/>
+              <w:left w:w="60" w:type="dxa"/>
+              <w:bottom w:w="60" w:type="dxa"/>
+              <w:right w:w="60" w:type="dxa"/>
+            </w:tcMar>
+            <w:hideMark/>
+          </w:tcPr>
+          <w:p>
+            <w:pPr>
+              <w:rPr>
+                <w:lang w:val="es-ES"/>
+              </w:rPr>
+            </w:pPr>
+            <w:r>
+              <w:rPr>
+                <w:lang w:val="es-ES"/>
+              </w:rPr>
+              <w:t> –</w:t>
+            </w:r>
+          </w:p>
+        </w:tc>
+      </w:tr>
+    </w:tbl>
+    <w:p>
+      <w:pPr>
+        <w:rPr>
+          <w:lang w:val="es-ES"/>
+        </w:rPr>
+      </w:pPr>
+    </w:p>
+    <w:p>
+      <w:pPr>
+        <w:rPr>
+          <w:lang w:val="es-ES"/>
+        </w:rPr>
+      </w:pPr>
+    </w:p>
+    <w:p>
+      <w:pPr>
+        <w:rPr>
+          <w:lang w:val="es-ES"/>
+        </w:rPr>
+      </w:pPr>
+    </w:p>
+    <w:p>
+      <w:pPr>
+        <w:rPr>
+          <w:lang w:val="es-ES"/>
+        </w:rPr>
+      </w:pPr>
+    </w:p>
+    <w:p>
+      <w:pPr>
+        <w:pStyle w:val="Ttulo"/>
+        <w:jc w:val="center"/>
+        <w:rPr>
+          <w:lang w:val="es-ES"/>
+        </w:rPr>
+      </w:pPr>
+      <w:r>
+        <w:rPr>
+          <w:lang w:val="es-ES"/>
+        </w:rPr>
+        <w:t>SENSORES CMOS</w:t>
+      </w:r>
+    </w:p>
+    <w:p>
+      <w:pPr>
+        <w:rPr>
+          <w:lang w:val="es-ES"/>
+        </w:rPr>
+      </w:pPr>
+    </w:p>
+    <w:p>
+      <w:pPr>
+        <w:rPr>
+          <w:lang w:val="es-ES"/>
+        </w:rPr>
+      </w:pPr>
+    </w:p>
+    <w:p>
+      <w:pPr>
+        <w:rPr>
+          <w:lang w:val="es-ES"/>
+        </w:rPr>
+      </w:pPr>
+    </w:p>
+    <w:p>
+      <w:pPr>
+        <w:rPr>
+          <w:lang w:val="es-ES"/>
+        </w:rPr>
+      </w:pPr>
+    </w:p>
+    <w:p>
+      <w:pPr>
+        <w:rPr>
+          <w:lang w:val="es-ES"/>
+        </w:rPr>
+      </w:pPr>
       <w:r>
         <w:rPr>
           <w:lang w:val="es-ES"/>
@@ -3842,8 +5517,62 @@
           <w:lang w:val="es-ES"/>
         </w:rPr>
       </w:pPr>
+      <w:hyperlink r:id="rId21" w:history="1">
+        <w:r>
+          <w:rPr>
+            <w:rStyle w:val="Hipervnculo"/>
+            <w:lang w:val="es-ES"/>
+          </w:rPr>
+          <w:t>http://www.tuexpertomovil.com/2016/04/01/los-5-moviles-con-mejor-camara/</w:t>
+        </w:r>
+      </w:hyperlink>
+    </w:p>
+    <w:p>
+      <w:pPr>
+        <w:pStyle w:val="Prrafodelista"/>
+        <w:numPr>
+          <w:ilvl w:val="0"/>
+          <w:numId w:val="4"/>
+        </w:numPr>
+        <w:rPr>
+          <w:lang w:val="es-ES"/>
+        </w:rPr>
+      </w:pPr>
+      <w:hyperlink r:id="rId22" w:history="1">
+        <w:r>
+          <w:rPr>
+            <w:rStyle w:val="Hipervnculo"/>
+            <w:lang w:val="es-ES"/>
+          </w:rPr>
+          <w:t>http://www.xataka.com/fotografia-y-video/el-dominio-de-sony-con-los-sensores-camaras-que-caben-en-cualquier-sitio-moviles-coches-drones-realidad-virtual</w:t>
+        </w:r>
+      </w:hyperlink>
+    </w:p>
+    <w:p>
+      <w:pPr>
+        <w:pStyle w:val="Prrafodelista"/>
+        <w:numPr>
+          <w:ilvl w:val="0"/>
+          <w:numId w:val="4"/>
+        </w:numPr>
+        <w:rPr>
+          <w:lang w:val="es-ES"/>
+        </w:rPr>
+      </w:pPr>
       <w:bookmarkStart w:id="0" w:name="_GoBack"/>
       <w:bookmarkEnd w:id="0"/>
+    </w:p>
+    <w:p>
+      <w:pPr>
+        <w:pStyle w:val="Prrafodelista"/>
+        <w:numPr>
+          <w:ilvl w:val="0"/>
+          <w:numId w:val="4"/>
+        </w:numPr>
+        <w:rPr>
+          <w:lang w:val="es-ES"/>
+        </w:rPr>
+      </w:pPr>
     </w:p>
     <w:p>
       <w:pPr>

</xml_diff>